<commit_message>
Organizacion de carpetas, arreglos de errores, separecio de las carts una sola y cambios de los iconos
</commit_message>
<xml_diff>
--- a/Documentacion/UISM.docx
+++ b/Documentacion/UISM.docx
@@ -1,6 +1,6 @@
 
 <file path=word/document.xml><?xml version="1.0" encoding="utf-8"?>
-<w:document xmlns:wpc="http://schemas.microsoft.com/office/word/2010/wordprocessingCanvas" xmlns:cx="http://schemas.microsoft.com/office/drawing/2014/chartex" xmlns:cx1="http://schemas.microsoft.com/office/drawing/2015/9/8/chartex" xmlns:cx2="http://schemas.microsoft.com/office/drawing/2015/10/21/chartex" xmlns:cx3="http://schemas.microsoft.com/office/drawing/2016/5/9/chartex" xmlns:cx4="http://schemas.microsoft.com/office/drawing/2016/5/10/chartex" xmlns:cx5="http://schemas.microsoft.com/office/drawing/2016/5/11/chartex" xmlns:cx6="http://schemas.microsoft.com/office/drawing/2016/5/12/chartex" xmlns:cx7="http://schemas.microsoft.com/office/drawing/2016/5/13/chartex" xmlns:cx8="http://schemas.microsoft.com/office/drawing/2016/5/14/chartex" xmlns:mc="http://schemas.openxmlformats.org/markup-compatibility/2006" xmlns:aink="http://schemas.microsoft.com/office/drawing/2016/ink" xmlns:am3d="http://schemas.microsoft.com/office/drawing/2017/model3d" xmlns:o="urn:schemas-microsoft-com:office:office" xmlns:oel="http://schemas.microsoft.com/office/2019/extlst" xmlns:r="http://schemas.openxmlformats.org/officeDocument/2006/relationships" xmlns:m="http://schemas.openxmlformats.org/officeDocument/2006/math" xmlns:v="urn:schemas-microsoft-com:vml" xmlns:wp14="http://schemas.microsoft.com/office/word/2010/wordprocessingDrawing" xmlns:wp="http://schemas.openxmlformats.org/drawingml/2006/wordprocessingDrawing" xmlns:w10="urn:schemas-microsoft-com:office:word" xmlns:w="http://schemas.openxmlformats.org/wordprocessingml/2006/main" xmlns:w14="http://schemas.microsoft.com/office/word/2010/wordml" xmlns:w15="http://schemas.microsoft.com/office/word/2012/wordml" xmlns:w16cex="http://schemas.microsoft.com/office/word/2018/wordml/cex" xmlns:w16cid="http://schemas.microsoft.com/office/word/2016/wordml/cid" xmlns:w16="http://schemas.microsoft.com/office/word/2018/wordml" xmlns:w16sdtdh="http://schemas.microsoft.com/office/word/2020/wordml/sdtdatahash" xmlns:w16se="http://schemas.microsoft.com/office/word/2015/wordml/symex" xmlns:wpg="http://schemas.microsoft.com/office/word/2010/wordprocessingGroup" xmlns:wpi="http://schemas.microsoft.com/office/word/2010/wordprocessingInk" xmlns:wne="http://schemas.microsoft.com/office/word/2006/wordml" xmlns:wps="http://schemas.microsoft.com/office/word/2010/wordprocessingShape" mc:Ignorable="w14 w15 w16se w16cid w16 w16cex w16sdtdh wp14">
+<w:document xmlns:wpc="http://schemas.microsoft.com/office/word/2010/wordprocessingCanvas" xmlns:cx="http://schemas.microsoft.com/office/drawing/2014/chartex" xmlns:cx1="http://schemas.microsoft.com/office/drawing/2015/9/8/chartex" xmlns:cx2="http://schemas.microsoft.com/office/drawing/2015/10/21/chartex" xmlns:cx3="http://schemas.microsoft.com/office/drawing/2016/5/9/chartex" xmlns:cx4="http://schemas.microsoft.com/office/drawing/2016/5/10/chartex" xmlns:cx5="http://schemas.microsoft.com/office/drawing/2016/5/11/chartex" xmlns:cx6="http://schemas.microsoft.com/office/drawing/2016/5/12/chartex" xmlns:cx7="http://schemas.microsoft.com/office/drawing/2016/5/13/chartex" xmlns:cx8="http://schemas.microsoft.com/office/drawing/2016/5/14/chartex" xmlns:mc="http://schemas.openxmlformats.org/markup-compatibility/2006" xmlns:aink="http://schemas.microsoft.com/office/drawing/2016/ink" xmlns:am3d="http://schemas.microsoft.com/office/drawing/2017/model3d" xmlns:o="urn:schemas-microsoft-com:office:office" xmlns:oel="http://schemas.microsoft.com/office/2019/extlst" xmlns:r="http://schemas.openxmlformats.org/officeDocument/2006/relationships" xmlns:m="http://schemas.openxmlformats.org/officeDocument/2006/math" xmlns:v="urn:schemas-microsoft-com:vml" xmlns:wp14="http://schemas.microsoft.com/office/word/2010/wordprocessingDrawing" xmlns:wp="http://schemas.openxmlformats.org/drawingml/2006/wordprocessingDrawing" xmlns:w10="urn:schemas-microsoft-com:office:word" xmlns:w="http://schemas.openxmlformats.org/wordprocessingml/2006/main" xmlns:w14="http://schemas.microsoft.com/office/word/2010/wordml" xmlns:w15="http://schemas.microsoft.com/office/word/2012/wordml" xmlns:w16cex="http://schemas.microsoft.com/office/word/2018/wordml/cex" xmlns:w16cid="http://schemas.microsoft.com/office/word/2016/wordml/cid" xmlns:w16="http://schemas.microsoft.com/office/word/2018/wordml" xmlns:w16du="http://schemas.microsoft.com/office/word/2023/wordml/word16du" xmlns:w16sdtdh="http://schemas.microsoft.com/office/word/2020/wordml/sdtdatahash" xmlns:w16se="http://schemas.microsoft.com/office/word/2015/wordml/symex" xmlns:wpg="http://schemas.microsoft.com/office/word/2010/wordprocessingGroup" xmlns:wpi="http://schemas.microsoft.com/office/word/2010/wordprocessingInk" xmlns:wne="http://schemas.microsoft.com/office/word/2006/wordml" xmlns:wps="http://schemas.microsoft.com/office/word/2010/wordprocessingShape" mc:Ignorable="w14 w15 w16se w16cid w16 w16cex w16sdtdh w16du wp14">
   <w:body>
     <w:p>
       <w:pPr>
@@ -5113,17 +5113,7 @@
                 <w:szCs w:val="16"/>
                 <w:lang w:val="es-ES"/>
               </w:rPr>
-              <w:t>Yoseph Aguilar</w:t>
-            </w:r>
-            <w:r>
-              <w:rPr>
-                <w:rFonts w:eastAsia="Times New Roman" w:cstheme="minorHAnsi"/>
-                <w:color w:val="808080"/>
-                <w:sz w:val="16"/>
-                <w:szCs w:val="16"/>
-                <w:lang w:val="es-ES"/>
-              </w:rPr>
-              <w:t xml:space="preserve"> </w:t>
+              <w:t xml:space="preserve">Yoseph Aguilar </w:t>
             </w:r>
           </w:p>
         </w:tc>
@@ -6334,17 +6324,7 @@
                 <w:szCs w:val="16"/>
                 <w:lang w:val="es-ES"/>
               </w:rPr>
-              <w:t xml:space="preserve">John Steven García </w:t>
-            </w:r>
-            <w:r>
-              <w:rPr>
-                <w:rFonts w:eastAsia="Times New Roman" w:cstheme="minorHAnsi"/>
-                <w:color w:val="808080"/>
-                <w:sz w:val="16"/>
-                <w:szCs w:val="16"/>
-                <w:lang w:val="es-ES"/>
-              </w:rPr>
-              <w:t xml:space="preserve"> </w:t>
+              <w:t xml:space="preserve">John Steven García  </w:t>
             </w:r>
           </w:p>
           <w:p>
@@ -9904,7 +9884,7 @@
               </wp:anchor>
             </w:drawing>
           </mc:Choice>
-          <mc:Fallback xmlns:w16du="http://schemas.microsoft.com/office/word/2023/wordml/word16du">
+          <mc:Fallback>
             <w:pict>
               <v:line w14:anchorId="0E987505" id="Conector recto 3" o:spid="_x0000_s1026" style="position:absolute;z-index:251621888;visibility:visible;mso-wrap-style:square;mso-width-percent:0;mso-height-percent:0;mso-wrap-distance-left:9pt;mso-wrap-distance-top:0;mso-wrap-distance-right:9pt;mso-wrap-distance-bottom:0;mso-position-horizontal:absolute;mso-position-horizontal-relative:text;mso-position-vertical:absolute;mso-position-vertical-relative:text;mso-width-percent:0;mso-height-percent:0;mso-width-relative:margin;mso-height-relative:margin" from="387.45pt,43.7pt" to="410.95pt,43.7pt" o:gfxdata="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" strokecolor="black [3200]" strokeweight="3pt">
                 <v:shadow on="t" color="black" opacity="22937f" origin=",.5" offset="0,.63889mm"/>
@@ -10584,7 +10564,7 @@
               </wp:anchor>
             </w:drawing>
           </mc:Choice>
-          <mc:Fallback xmlns:w16du="http://schemas.microsoft.com/office/word/2023/wordml/word16du">
+          <mc:Fallback>
             <w:pict>
               <v:line w14:anchorId="35AC975C" id="Conector recto 3" o:spid="_x0000_s1026" style="position:absolute;z-index:251630080;visibility:visible;mso-wrap-style:square;mso-width-percent:0;mso-height-percent:0;mso-wrap-distance-left:9pt;mso-wrap-distance-top:0;mso-wrap-distance-right:9pt;mso-wrap-distance-bottom:0;mso-position-horizontal:absolute;mso-position-horizontal-relative:text;mso-position-vertical:absolute;mso-position-vertical-relative:text;mso-width-percent:0;mso-height-percent:0;mso-width-relative:margin;mso-height-relative:margin" from="388.4pt,7.15pt" to="411.9pt,7.15pt" o:gfxdata="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" strokecolor="black [3200]" strokeweight="3pt">
                 <v:shadow on="t" color="black" opacity="22937f" origin=",.5" offset="0,.63889mm"/>
@@ -10663,7 +10643,7 @@
               </wp:anchor>
             </w:drawing>
           </mc:Choice>
-          <mc:Fallback xmlns:w16du="http://schemas.microsoft.com/office/word/2023/wordml/word16du">
+          <mc:Fallback>
             <w:pict>
               <v:line w14:anchorId="60ECBBB2" id="Conector recto 3" o:spid="_x0000_s1026" style="position:absolute;z-index:251627008;visibility:visible;mso-wrap-style:square;mso-width-percent:0;mso-height-percent:0;mso-wrap-distance-left:9pt;mso-wrap-distance-top:0;mso-wrap-distance-right:9pt;mso-wrap-distance-bottom:0;mso-position-horizontal:absolute;mso-position-horizontal-relative:text;mso-position-vertical:absolute;mso-position-vertical-relative:text;mso-width-percent:0;mso-height-percent:0;mso-width-relative:margin;mso-height-relative:margin" from="387.55pt,3.15pt" to="408.55pt,3.15pt" o:gfxdata="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" strokecolor="black [3200]" strokeweight="3pt">
                 <v:shadow on="t" color="black" opacity="22937f" origin=",.5" offset="0,.63889mm"/>
@@ -10845,7 +10825,7 @@
               </wp:anchor>
             </w:drawing>
           </mc:Choice>
-          <mc:Fallback xmlns:w16du="http://schemas.microsoft.com/office/word/2023/wordml/word16du">
+          <mc:Fallback>
             <w:pict>
               <v:rect w14:anchorId="1CA7904E" id="Rectángulo 2" o:spid="_x0000_s1026" style="position:absolute;margin-left:206.65pt;margin-top:18.05pt;width:80.2pt;height:18.7pt;z-index:251743744;visibility:visible;mso-wrap-style:square;mso-width-percent:0;mso-height-percent:0;mso-wrap-distance-left:9pt;mso-wrap-distance-top:0;mso-wrap-distance-right:9pt;mso-wrap-distance-bottom:0;mso-position-horizontal:absolute;mso-position-horizontal-relative:text;mso-position-vertical:absolute;mso-position-vertical-relative:text;mso-width-percent:0;mso-height-percent:0;mso-width-relative:margin;mso-height-relative:margin;v-text-anchor:middle" o:gfxdata="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" fillcolor="#eeece1 [3214]" strokecolor="#0a121c [484]" strokeweight="2pt"/>
             </w:pict>
@@ -10922,7 +10902,7 @@
               </wp:anchor>
             </w:drawing>
           </mc:Choice>
-          <mc:Fallback xmlns:w16du="http://schemas.microsoft.com/office/word/2023/wordml/word16du">
+          <mc:Fallback>
             <w:pict>
               <v:rect w14:anchorId="0EA2248F" id="Rectángulo 2" o:spid="_x0000_s1026" style="position:absolute;margin-left:38.9pt;margin-top:14.3pt;width:80.2pt;height:18.7pt;z-index:251741696;visibility:visible;mso-wrap-style:square;mso-width-percent:0;mso-height-percent:0;mso-wrap-distance-left:9pt;mso-wrap-distance-top:0;mso-wrap-distance-right:9pt;mso-wrap-distance-bottom:0;mso-position-horizontal:absolute;mso-position-horizontal-relative:text;mso-position-vertical:absolute;mso-position-vertical-relative:text;mso-width-percent:0;mso-height-percent:0;mso-width-relative:margin;mso-height-relative:margin;v-text-anchor:middle" o:gfxdata="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" fillcolor="#eeece1 [3214]" strokecolor="#0a121c [484]" strokeweight="2pt"/>
             </w:pict>
@@ -12204,7 +12184,7 @@
               </wp:anchor>
             </w:drawing>
           </mc:Choice>
-          <mc:Fallback xmlns:w16du="http://schemas.microsoft.com/office/word/2023/wordml/word16du">
+          <mc:Fallback>
             <w:pict>
               <v:roundrect w14:anchorId="0390DC02" id="Rectángulo: esquinas redondeadas 6" o:spid="_x0000_s1026" style="position:absolute;margin-left:-405.5pt;margin-top:45.5pt;width:3in;height:19pt;z-index:251654656;visibility:visible;mso-wrap-style:square;mso-wrap-distance-left:9pt;mso-wrap-distance-top:0;mso-wrap-distance-right:9pt;mso-wrap-distance-bottom:0;mso-position-horizontal:absolute;mso-position-horizontal-relative:text;mso-position-vertical:absolute;mso-position-vertical-relative:text;v-text-anchor:middle" arcsize="10923f" o:gfxdata="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" filled="f" strokecolor="#0a121c [484]" strokeweight="2pt"/>
             </w:pict>
@@ -12274,7 +12254,7 @@
               </wp:anchor>
             </w:drawing>
           </mc:Choice>
-          <mc:Fallback xmlns:w16du="http://schemas.microsoft.com/office/word/2023/wordml/word16du">
+          <mc:Fallback>
             <w:pict>
               <v:rect w14:anchorId="25A5AC8F" id="Rectángulo 5" o:spid="_x0000_s1026" style="position:absolute;margin-left:-198.5pt;margin-top:78.5pt;width:1in;height:77.5pt;z-index:251653632;visibility:visible;mso-wrap-style:square;mso-wrap-distance-left:9pt;mso-wrap-distance-top:0;mso-wrap-distance-right:9pt;mso-wrap-distance-bottom:0;mso-position-horizontal:absolute;mso-position-horizontal-relative:text;mso-position-vertical:absolute;mso-position-vertical-relative:text;v-text-anchor:middle" o:gfxdata="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" filled="f" strokecolor="#0a121c [484]" strokeweight="2pt"/>
             </w:pict>
@@ -12344,7 +12324,7 @@
               </wp:anchor>
             </w:drawing>
           </mc:Choice>
-          <mc:Fallback xmlns:w16du="http://schemas.microsoft.com/office/word/2023/wordml/word16du">
+          <mc:Fallback>
             <w:pict>
               <v:rect w14:anchorId="28E1129A" id="Rectángulo 5" o:spid="_x0000_s1026" style="position:absolute;margin-left:-291.5pt;margin-top:74.5pt;width:1in;height:77.5pt;z-index:251651584;visibility:visible;mso-wrap-style:square;mso-wrap-distance-left:9pt;mso-wrap-distance-top:0;mso-wrap-distance-right:9pt;mso-wrap-distance-bottom:0;mso-position-horizontal:absolute;mso-position-horizontal-relative:text;mso-position-vertical:absolute;mso-position-vertical-relative:text;v-text-anchor:middle" o:gfxdata="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" filled="f" strokecolor="#0a121c [484]" strokeweight="2pt"/>
             </w:pict>
@@ -12414,7 +12394,7 @@
               </wp:anchor>
             </w:drawing>
           </mc:Choice>
-          <mc:Fallback xmlns:w16du="http://schemas.microsoft.com/office/word/2023/wordml/word16du">
+          <mc:Fallback>
             <w:pict>
               <v:rect w14:anchorId="3C8B2482" id="Rectángulo 5" o:spid="_x0000_s1026" style="position:absolute;margin-left:-396pt;margin-top:73pt;width:1in;height:77.5pt;z-index:251641344;visibility:visible;mso-wrap-style:square;mso-wrap-distance-left:9pt;mso-wrap-distance-top:0;mso-wrap-distance-right:9pt;mso-wrap-distance-bottom:0;mso-position-horizontal:absolute;mso-position-horizontal-relative:text;mso-position-vertical:absolute;mso-position-vertical-relative:text;v-text-anchor:middle" o:gfxdata="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" filled="f" strokecolor="#0a121c [484]" strokeweight="2pt"/>
             </w:pict>
@@ -12906,22 +12886,22 @@
           <w:noProof/>
         </w:rPr>
         <w:drawing>
-          <wp:anchor distT="0" distB="0" distL="114300" distR="114300" simplePos="0" relativeHeight="251739648" behindDoc="1" locked="0" layoutInCell="1" allowOverlap="1" wp14:anchorId="755F908F" wp14:editId="402617A0">
+          <wp:anchor distT="0" distB="0" distL="114300" distR="114300" simplePos="0" relativeHeight="251739648" behindDoc="1" locked="0" layoutInCell="1" allowOverlap="1" wp14:anchorId="755F908F" wp14:editId="0D30EEFA">
             <wp:simplePos x="0" y="0"/>
             <wp:positionH relativeFrom="margin">
-              <wp:posOffset>190982</wp:posOffset>
+              <wp:posOffset>189865</wp:posOffset>
             </wp:positionH>
             <wp:positionV relativeFrom="paragraph">
-              <wp:posOffset>26694</wp:posOffset>
+              <wp:posOffset>23495</wp:posOffset>
             </wp:positionV>
-            <wp:extent cx="1600200" cy="1917700"/>
-            <wp:effectExtent l="0" t="0" r="0" b="6350"/>
+            <wp:extent cx="1737360" cy="2082800"/>
+            <wp:effectExtent l="0" t="0" r="0" b="0"/>
             <wp:wrapTight wrapText="bothSides">
               <wp:wrapPolygon edited="0">
                 <wp:start x="0" y="0"/>
-                <wp:lineTo x="0" y="21457"/>
-                <wp:lineTo x="21343" y="21457"/>
-                <wp:lineTo x="21343" y="0"/>
+                <wp:lineTo x="0" y="21337"/>
+                <wp:lineTo x="21316" y="21337"/>
+                <wp:lineTo x="21316" y="0"/>
                 <wp:lineTo x="0" y="0"/>
               </wp:wrapPolygon>
             </wp:wrapTight>
@@ -12952,7 +12932,7 @@
                   <pic:spPr bwMode="auto">
                     <a:xfrm>
                       <a:off x="0" y="0"/>
-                      <a:ext cx="1600200" cy="1917700"/>
+                      <a:ext cx="1737360" cy="2082800"/>
                     </a:xfrm>
                     <a:prstGeom prst="rect">
                       <a:avLst/>
@@ -12970,6 +12950,9 @@
                 </pic:pic>
               </a:graphicData>
             </a:graphic>
+            <wp14:sizeRelH relativeFrom="margin">
+              <wp14:pctWidth>0</wp14:pctWidth>
+            </wp14:sizeRelH>
             <wp14:sizeRelV relativeFrom="margin">
               <wp14:pctHeight>0</wp14:pctHeight>
             </wp14:sizeRelV>
@@ -13114,19 +13097,34 @@
       <w:bookmarkEnd w:id="6"/>
       <w:bookmarkEnd w:id="7"/>
       <w:r>
+        <w:t xml:space="preserve">                                                  # </w:t>
+      </w:r>
+      <w:r>
+        <w:rPr>
+          <w:rFonts w:ascii="Calibri" w:hAnsi="Calibri" w:cs="Calibri"/>
+          <w:color w:val="auto"/>
+        </w:rPr>
+        <w:t>FFFFF</w:t>
+      </w:r>
+    </w:p>
+    <w:p>
+      <w:pPr>
+        <w:pStyle w:val="Ttulo2"/>
+      </w:pPr>
+      <w:r>
         <w:rPr>
           <w:noProof/>
         </w:rPr>
         <w:drawing>
-          <wp:anchor distT="0" distB="0" distL="114300" distR="114300" simplePos="0" relativeHeight="251749888" behindDoc="0" locked="0" layoutInCell="1" allowOverlap="1" wp14:anchorId="79380E83" wp14:editId="72BBA81F">
+          <wp:anchor distT="0" distB="0" distL="114300" distR="114300" simplePos="0" relativeHeight="251749888" behindDoc="0" locked="0" layoutInCell="1" allowOverlap="1" wp14:anchorId="79380E83" wp14:editId="17EC8072">
             <wp:simplePos x="0" y="0"/>
             <wp:positionH relativeFrom="column">
-              <wp:posOffset>4371935</wp:posOffset>
+              <wp:posOffset>2948940</wp:posOffset>
             </wp:positionH>
             <wp:positionV relativeFrom="paragraph">
-              <wp:posOffset>110386</wp:posOffset>
+              <wp:posOffset>328930</wp:posOffset>
             </wp:positionV>
-            <wp:extent cx="416560" cy="358815"/>
+            <wp:extent cx="416560" cy="358775"/>
             <wp:effectExtent l="0" t="0" r="2540" b="3175"/>
             <wp:wrapNone/>
             <wp:docPr id="804455991" name="Imagen 1" descr="Captura de pantalla de un celular&#10;&#10;Descripción generada automáticamente"/>
@@ -13154,7 +13152,7 @@
                   <pic:spPr bwMode="auto">
                     <a:xfrm>
                       <a:off x="0" y="0"/>
-                      <a:ext cx="416560" cy="358815"/>
+                      <a:ext cx="416560" cy="358775"/>
                     </a:xfrm>
                     <a:prstGeom prst="rect">
                       <a:avLst/>
@@ -13180,21 +13178,6 @@
           </wp:anchor>
         </w:drawing>
       </w:r>
-      <w:r>
-        <w:t xml:space="preserve">                                                  # </w:t>
-      </w:r>
-      <w:r>
-        <w:rPr>
-          <w:rFonts w:ascii="Calibri" w:hAnsi="Calibri" w:cs="Calibri"/>
-          <w:color w:val="auto"/>
-        </w:rPr>
-        <w:t>FFFFF</w:t>
-      </w:r>
-    </w:p>
-    <w:p>
-      <w:pPr>
-        <w:pStyle w:val="Ttulo2"/>
-      </w:pPr>
     </w:p>
     <w:p>
       <w:pPr>
@@ -13638,7 +13621,7 @@
           <w:noProof/>
         </w:rPr>
         <w:drawing>
-          <wp:inline distT="0" distB="0" distL="0" distR="0" wp14:anchorId="06EF08CE" wp14:editId="4268376E">
+          <wp:inline distT="0" distB="0" distL="0" distR="0" wp14:anchorId="06EF08CE" wp14:editId="3079A7E3">
             <wp:extent cx="2213198" cy="2305050"/>
             <wp:effectExtent l="0" t="0" r="0" b="0"/>
             <wp:docPr id="2112386106" name="Imagen 1"/>
@@ -13924,7 +13907,7 @@
 </file>
 
 <file path=word/endnotes.xml><?xml version="1.0" encoding="utf-8"?>
-<w:endnotes xmlns:wpc="http://schemas.microsoft.com/office/word/2010/wordprocessingCanvas" xmlns:cx="http://schemas.microsoft.com/office/drawing/2014/chartex" xmlns:cx1="http://schemas.microsoft.com/office/drawing/2015/9/8/chartex" xmlns:cx2="http://schemas.microsoft.com/office/drawing/2015/10/21/chartex" xmlns:cx3="http://schemas.microsoft.com/office/drawing/2016/5/9/chartex" xmlns:cx4="http://schemas.microsoft.com/office/drawing/2016/5/10/chartex" xmlns:cx5="http://schemas.microsoft.com/office/drawing/2016/5/11/chartex" xmlns:cx6="http://schemas.microsoft.com/office/drawing/2016/5/12/chartex" xmlns:cx7="http://schemas.microsoft.com/office/drawing/2016/5/13/chartex" xmlns:cx8="http://schemas.microsoft.com/office/drawing/2016/5/14/chartex" xmlns:mc="http://schemas.openxmlformats.org/markup-compatibility/2006" xmlns:aink="http://schemas.microsoft.com/office/drawing/2016/ink" xmlns:am3d="http://schemas.microsoft.com/office/drawing/2017/model3d" xmlns:o="urn:schemas-microsoft-com:office:office" xmlns:oel="http://schemas.microsoft.com/office/2019/extlst" xmlns:r="http://schemas.openxmlformats.org/officeDocument/2006/relationships" xmlns:m="http://schemas.openxmlformats.org/officeDocument/2006/math" xmlns:v="urn:schemas-microsoft-com:vml" xmlns:wp14="http://schemas.microsoft.com/office/word/2010/wordprocessingDrawing" xmlns:wp="http://schemas.openxmlformats.org/drawingml/2006/wordprocessingDrawing" xmlns:w10="urn:schemas-microsoft-com:office:word" xmlns:w="http://schemas.openxmlformats.org/wordprocessingml/2006/main" xmlns:w14="http://schemas.microsoft.com/office/word/2010/wordml" xmlns:w15="http://schemas.microsoft.com/office/word/2012/wordml" xmlns:w16cex="http://schemas.microsoft.com/office/word/2018/wordml/cex" xmlns:w16cid="http://schemas.microsoft.com/office/word/2016/wordml/cid" xmlns:w16="http://schemas.microsoft.com/office/word/2018/wordml" xmlns:w16sdtdh="http://schemas.microsoft.com/office/word/2020/wordml/sdtdatahash" xmlns:w16se="http://schemas.microsoft.com/office/word/2015/wordml/symex" xmlns:wpg="http://schemas.microsoft.com/office/word/2010/wordprocessingGroup" xmlns:wpi="http://schemas.microsoft.com/office/word/2010/wordprocessingInk" xmlns:wne="http://schemas.microsoft.com/office/word/2006/wordml" xmlns:wps="http://schemas.microsoft.com/office/word/2010/wordprocessingShape" mc:Ignorable="w14 w15 w16se w16cid w16 w16cex w16sdtdh wp14">
+<w:endnotes xmlns:wpc="http://schemas.microsoft.com/office/word/2010/wordprocessingCanvas" xmlns:cx="http://schemas.microsoft.com/office/drawing/2014/chartex" xmlns:cx1="http://schemas.microsoft.com/office/drawing/2015/9/8/chartex" xmlns:cx2="http://schemas.microsoft.com/office/drawing/2015/10/21/chartex" xmlns:cx3="http://schemas.microsoft.com/office/drawing/2016/5/9/chartex" xmlns:cx4="http://schemas.microsoft.com/office/drawing/2016/5/10/chartex" xmlns:cx5="http://schemas.microsoft.com/office/drawing/2016/5/11/chartex" xmlns:cx6="http://schemas.microsoft.com/office/drawing/2016/5/12/chartex" xmlns:cx7="http://schemas.microsoft.com/office/drawing/2016/5/13/chartex" xmlns:cx8="http://schemas.microsoft.com/office/drawing/2016/5/14/chartex" xmlns:mc="http://schemas.openxmlformats.org/markup-compatibility/2006" xmlns:aink="http://schemas.microsoft.com/office/drawing/2016/ink" xmlns:am3d="http://schemas.microsoft.com/office/drawing/2017/model3d" xmlns:o="urn:schemas-microsoft-com:office:office" xmlns:oel="http://schemas.microsoft.com/office/2019/extlst" xmlns:r="http://schemas.openxmlformats.org/officeDocument/2006/relationships" xmlns:m="http://schemas.openxmlformats.org/officeDocument/2006/math" xmlns:v="urn:schemas-microsoft-com:vml" xmlns:wp14="http://schemas.microsoft.com/office/word/2010/wordprocessingDrawing" xmlns:wp="http://schemas.openxmlformats.org/drawingml/2006/wordprocessingDrawing" xmlns:w10="urn:schemas-microsoft-com:office:word" xmlns:w="http://schemas.openxmlformats.org/wordprocessingml/2006/main" xmlns:w14="http://schemas.microsoft.com/office/word/2010/wordml" xmlns:w15="http://schemas.microsoft.com/office/word/2012/wordml" xmlns:w16cex="http://schemas.microsoft.com/office/word/2018/wordml/cex" xmlns:w16cid="http://schemas.microsoft.com/office/word/2016/wordml/cid" xmlns:w16="http://schemas.microsoft.com/office/word/2018/wordml" xmlns:w16du="http://schemas.microsoft.com/office/word/2023/wordml/word16du" xmlns:w16sdtdh="http://schemas.microsoft.com/office/word/2020/wordml/sdtdatahash" xmlns:w16se="http://schemas.microsoft.com/office/word/2015/wordml/symex" xmlns:wpg="http://schemas.microsoft.com/office/word/2010/wordprocessingGroup" xmlns:wpi="http://schemas.microsoft.com/office/word/2010/wordprocessingInk" xmlns:wne="http://schemas.microsoft.com/office/word/2006/wordml" xmlns:wps="http://schemas.microsoft.com/office/word/2010/wordprocessingShape" mc:Ignorable="w14 w15 w16se w16cid w16 w16cex w16sdtdh w16du wp14">
   <w:endnote w:type="separator" w:id="-1">
     <w:p>
       <w:pPr>
@@ -13949,7 +13932,7 @@
 </file>
 
 <file path=word/footnotes.xml><?xml version="1.0" encoding="utf-8"?>
-<w:footnotes xmlns:wpc="http://schemas.microsoft.com/office/word/2010/wordprocessingCanvas" xmlns:cx="http://schemas.microsoft.com/office/drawing/2014/chartex" xmlns:cx1="http://schemas.microsoft.com/office/drawing/2015/9/8/chartex" xmlns:cx2="http://schemas.microsoft.com/office/drawing/2015/10/21/chartex" xmlns:cx3="http://schemas.microsoft.com/office/drawing/2016/5/9/chartex" xmlns:cx4="http://schemas.microsoft.com/office/drawing/2016/5/10/chartex" xmlns:cx5="http://schemas.microsoft.com/office/drawing/2016/5/11/chartex" xmlns:cx6="http://schemas.microsoft.com/office/drawing/2016/5/12/chartex" xmlns:cx7="http://schemas.microsoft.com/office/drawing/2016/5/13/chartex" xmlns:cx8="http://schemas.microsoft.com/office/drawing/2016/5/14/chartex" xmlns:mc="http://schemas.openxmlformats.org/markup-compatibility/2006" xmlns:aink="http://schemas.microsoft.com/office/drawing/2016/ink" xmlns:am3d="http://schemas.microsoft.com/office/drawing/2017/model3d" xmlns:o="urn:schemas-microsoft-com:office:office" xmlns:oel="http://schemas.microsoft.com/office/2019/extlst" xmlns:r="http://schemas.openxmlformats.org/officeDocument/2006/relationships" xmlns:m="http://schemas.openxmlformats.org/officeDocument/2006/math" xmlns:v="urn:schemas-microsoft-com:vml" xmlns:wp14="http://schemas.microsoft.com/office/word/2010/wordprocessingDrawing" xmlns:wp="http://schemas.openxmlformats.org/drawingml/2006/wordprocessingDrawing" xmlns:w10="urn:schemas-microsoft-com:office:word" xmlns:w="http://schemas.openxmlformats.org/wordprocessingml/2006/main" xmlns:w14="http://schemas.microsoft.com/office/word/2010/wordml" xmlns:w15="http://schemas.microsoft.com/office/word/2012/wordml" xmlns:w16cex="http://schemas.microsoft.com/office/word/2018/wordml/cex" xmlns:w16cid="http://schemas.microsoft.com/office/word/2016/wordml/cid" xmlns:w16="http://schemas.microsoft.com/office/word/2018/wordml" xmlns:w16sdtdh="http://schemas.microsoft.com/office/word/2020/wordml/sdtdatahash" xmlns:w16se="http://schemas.microsoft.com/office/word/2015/wordml/symex" xmlns:wpg="http://schemas.microsoft.com/office/word/2010/wordprocessingGroup" xmlns:wpi="http://schemas.microsoft.com/office/word/2010/wordprocessingInk" xmlns:wne="http://schemas.microsoft.com/office/word/2006/wordml" xmlns:wps="http://schemas.microsoft.com/office/word/2010/wordprocessingShape" mc:Ignorable="w14 w15 w16se w16cid w16 w16cex w16sdtdh wp14">
+<w:footnotes xmlns:wpc="http://schemas.microsoft.com/office/word/2010/wordprocessingCanvas" xmlns:cx="http://schemas.microsoft.com/office/drawing/2014/chartex" xmlns:cx1="http://schemas.microsoft.com/office/drawing/2015/9/8/chartex" xmlns:cx2="http://schemas.microsoft.com/office/drawing/2015/10/21/chartex" xmlns:cx3="http://schemas.microsoft.com/office/drawing/2016/5/9/chartex" xmlns:cx4="http://schemas.microsoft.com/office/drawing/2016/5/10/chartex" xmlns:cx5="http://schemas.microsoft.com/office/drawing/2016/5/11/chartex" xmlns:cx6="http://schemas.microsoft.com/office/drawing/2016/5/12/chartex" xmlns:cx7="http://schemas.microsoft.com/office/drawing/2016/5/13/chartex" xmlns:cx8="http://schemas.microsoft.com/office/drawing/2016/5/14/chartex" xmlns:mc="http://schemas.openxmlformats.org/markup-compatibility/2006" xmlns:aink="http://schemas.microsoft.com/office/drawing/2016/ink" xmlns:am3d="http://schemas.microsoft.com/office/drawing/2017/model3d" xmlns:o="urn:schemas-microsoft-com:office:office" xmlns:oel="http://schemas.microsoft.com/office/2019/extlst" xmlns:r="http://schemas.openxmlformats.org/officeDocument/2006/relationships" xmlns:m="http://schemas.openxmlformats.org/officeDocument/2006/math" xmlns:v="urn:schemas-microsoft-com:vml" xmlns:wp14="http://schemas.microsoft.com/office/word/2010/wordprocessingDrawing" xmlns:wp="http://schemas.openxmlformats.org/drawingml/2006/wordprocessingDrawing" xmlns:w10="urn:schemas-microsoft-com:office:word" xmlns:w="http://schemas.openxmlformats.org/wordprocessingml/2006/main" xmlns:w14="http://schemas.microsoft.com/office/word/2010/wordml" xmlns:w15="http://schemas.microsoft.com/office/word/2012/wordml" xmlns:w16cex="http://schemas.microsoft.com/office/word/2018/wordml/cex" xmlns:w16cid="http://schemas.microsoft.com/office/word/2016/wordml/cid" xmlns:w16="http://schemas.microsoft.com/office/word/2018/wordml" xmlns:w16du="http://schemas.microsoft.com/office/word/2023/wordml/word16du" xmlns:w16sdtdh="http://schemas.microsoft.com/office/word/2020/wordml/sdtdatahash" xmlns:w16se="http://schemas.microsoft.com/office/word/2015/wordml/symex" xmlns:wpg="http://schemas.microsoft.com/office/word/2010/wordprocessingGroup" xmlns:wpi="http://schemas.microsoft.com/office/word/2010/wordprocessingInk" xmlns:wne="http://schemas.microsoft.com/office/word/2006/wordml" xmlns:wps="http://schemas.microsoft.com/office/word/2010/wordprocessingShape" mc:Ignorable="w14 w15 w16se w16cid w16 w16cex w16sdtdh w16du wp14">
   <w:footnote w:type="separator" w:id="-1">
     <w:p>
       <w:pPr>
@@ -13974,7 +13957,7 @@
 </file>
 
 <file path=word/header1.xml><?xml version="1.0" encoding="utf-8"?>
-<w:hdr xmlns:wpc="http://schemas.microsoft.com/office/word/2010/wordprocessingCanvas" xmlns:cx="http://schemas.microsoft.com/office/drawing/2014/chartex" xmlns:cx1="http://schemas.microsoft.com/office/drawing/2015/9/8/chartex" xmlns:cx2="http://schemas.microsoft.com/office/drawing/2015/10/21/chartex" xmlns:cx3="http://schemas.microsoft.com/office/drawing/2016/5/9/chartex" xmlns:cx4="http://schemas.microsoft.com/office/drawing/2016/5/10/chartex" xmlns:cx5="http://schemas.microsoft.com/office/drawing/2016/5/11/chartex" xmlns:cx6="http://schemas.microsoft.com/office/drawing/2016/5/12/chartex" xmlns:cx7="http://schemas.microsoft.com/office/drawing/2016/5/13/chartex" xmlns:cx8="http://schemas.microsoft.com/office/drawing/2016/5/14/chartex" xmlns:mc="http://schemas.openxmlformats.org/markup-compatibility/2006" xmlns:aink="http://schemas.microsoft.com/office/drawing/2016/ink" xmlns:am3d="http://schemas.microsoft.com/office/drawing/2017/model3d" xmlns:o="urn:schemas-microsoft-com:office:office" xmlns:oel="http://schemas.microsoft.com/office/2019/extlst" xmlns:r="http://schemas.openxmlformats.org/officeDocument/2006/relationships" xmlns:m="http://schemas.openxmlformats.org/officeDocument/2006/math" xmlns:v="urn:schemas-microsoft-com:vml" xmlns:wp14="http://schemas.microsoft.com/office/word/2010/wordprocessingDrawing" xmlns:wp="http://schemas.openxmlformats.org/drawingml/2006/wordprocessingDrawing" xmlns:w10="urn:schemas-microsoft-com:office:word" xmlns:w="http://schemas.openxmlformats.org/wordprocessingml/2006/main" xmlns:w14="http://schemas.microsoft.com/office/word/2010/wordml" xmlns:w15="http://schemas.microsoft.com/office/word/2012/wordml" xmlns:w16cex="http://schemas.microsoft.com/office/word/2018/wordml/cex" xmlns:w16cid="http://schemas.microsoft.com/office/word/2016/wordml/cid" xmlns:w16="http://schemas.microsoft.com/office/word/2018/wordml" xmlns:w16sdtdh="http://schemas.microsoft.com/office/word/2020/wordml/sdtdatahash" xmlns:w16se="http://schemas.microsoft.com/office/word/2015/wordml/symex" xmlns:wpg="http://schemas.microsoft.com/office/word/2010/wordprocessingGroup" xmlns:wpi="http://schemas.microsoft.com/office/word/2010/wordprocessingInk" xmlns:wne="http://schemas.microsoft.com/office/word/2006/wordml" xmlns:wps="http://schemas.microsoft.com/office/word/2010/wordprocessingShape" mc:Ignorable="w14 w15 w16se w16cid w16 w16cex w16sdtdh wp14">
+<w:hdr xmlns:wpc="http://schemas.microsoft.com/office/word/2010/wordprocessingCanvas" xmlns:cx="http://schemas.microsoft.com/office/drawing/2014/chartex" xmlns:cx1="http://schemas.microsoft.com/office/drawing/2015/9/8/chartex" xmlns:cx2="http://schemas.microsoft.com/office/drawing/2015/10/21/chartex" xmlns:cx3="http://schemas.microsoft.com/office/drawing/2016/5/9/chartex" xmlns:cx4="http://schemas.microsoft.com/office/drawing/2016/5/10/chartex" xmlns:cx5="http://schemas.microsoft.com/office/drawing/2016/5/11/chartex" xmlns:cx6="http://schemas.microsoft.com/office/drawing/2016/5/12/chartex" xmlns:cx7="http://schemas.microsoft.com/office/drawing/2016/5/13/chartex" xmlns:cx8="http://schemas.microsoft.com/office/drawing/2016/5/14/chartex" xmlns:mc="http://schemas.openxmlformats.org/markup-compatibility/2006" xmlns:aink="http://schemas.microsoft.com/office/drawing/2016/ink" xmlns:am3d="http://schemas.microsoft.com/office/drawing/2017/model3d" xmlns:o="urn:schemas-microsoft-com:office:office" xmlns:oel="http://schemas.microsoft.com/office/2019/extlst" xmlns:r="http://schemas.openxmlformats.org/officeDocument/2006/relationships" xmlns:m="http://schemas.openxmlformats.org/officeDocument/2006/math" xmlns:v="urn:schemas-microsoft-com:vml" xmlns:wp14="http://schemas.microsoft.com/office/word/2010/wordprocessingDrawing" xmlns:wp="http://schemas.openxmlformats.org/drawingml/2006/wordprocessingDrawing" xmlns:w10="urn:schemas-microsoft-com:office:word" xmlns:w="http://schemas.openxmlformats.org/wordprocessingml/2006/main" xmlns:w14="http://schemas.microsoft.com/office/word/2010/wordml" xmlns:w15="http://schemas.microsoft.com/office/word/2012/wordml" xmlns:w16cex="http://schemas.microsoft.com/office/word/2018/wordml/cex" xmlns:w16cid="http://schemas.microsoft.com/office/word/2016/wordml/cid" xmlns:w16="http://schemas.microsoft.com/office/word/2018/wordml" xmlns:w16du="http://schemas.microsoft.com/office/word/2023/wordml/word16du" xmlns:w16sdtdh="http://schemas.microsoft.com/office/word/2020/wordml/sdtdatahash" xmlns:w16se="http://schemas.microsoft.com/office/word/2015/wordml/symex" xmlns:wpg="http://schemas.microsoft.com/office/word/2010/wordprocessingGroup" xmlns:wpi="http://schemas.microsoft.com/office/word/2010/wordprocessingInk" xmlns:wne="http://schemas.microsoft.com/office/word/2006/wordml" xmlns:wps="http://schemas.microsoft.com/office/word/2010/wordprocessingShape" mc:Ignorable="w14 w15 w16se w16cid w16 w16cex w16sdtdh w16du wp14">
   <w:sdt>
     <w:sdtPr>
       <w:id w:val="483512022"/>
@@ -14020,7 +14003,7 @@
 </file>
 
 <file path=word/numbering.xml><?xml version="1.0" encoding="utf-8"?>
-<w:numbering xmlns:wpc="http://schemas.microsoft.com/office/word/2010/wordprocessingCanvas" xmlns:cx="http://schemas.microsoft.com/office/drawing/2014/chartex" xmlns:cx1="http://schemas.microsoft.com/office/drawing/2015/9/8/chartex" xmlns:cx2="http://schemas.microsoft.com/office/drawing/2015/10/21/chartex" xmlns:cx3="http://schemas.microsoft.com/office/drawing/2016/5/9/chartex" xmlns:cx4="http://schemas.microsoft.com/office/drawing/2016/5/10/chartex" xmlns:cx5="http://schemas.microsoft.com/office/drawing/2016/5/11/chartex" xmlns:cx6="http://schemas.microsoft.com/office/drawing/2016/5/12/chartex" xmlns:cx7="http://schemas.microsoft.com/office/drawing/2016/5/13/chartex" xmlns:cx8="http://schemas.microsoft.com/office/drawing/2016/5/14/chartex" xmlns:mc="http://schemas.openxmlformats.org/markup-compatibility/2006" xmlns:aink="http://schemas.microsoft.com/office/drawing/2016/ink" xmlns:am3d="http://schemas.microsoft.com/office/drawing/2017/model3d" xmlns:o="urn:schemas-microsoft-com:office:office" xmlns:oel="http://schemas.microsoft.com/office/2019/extlst" xmlns:r="http://schemas.openxmlformats.org/officeDocument/2006/relationships" xmlns:m="http://schemas.openxmlformats.org/officeDocument/2006/math" xmlns:v="urn:schemas-microsoft-com:vml" xmlns:wp14="http://schemas.microsoft.com/office/word/2010/wordprocessingDrawing" xmlns:wp="http://schemas.openxmlformats.org/drawingml/2006/wordprocessingDrawing" xmlns:w10="urn:schemas-microsoft-com:office:word" xmlns:w="http://schemas.openxmlformats.org/wordprocessingml/2006/main" xmlns:w14="http://schemas.microsoft.com/office/word/2010/wordml" xmlns:w15="http://schemas.microsoft.com/office/word/2012/wordml" xmlns:w16cex="http://schemas.microsoft.com/office/word/2018/wordml/cex" xmlns:w16cid="http://schemas.microsoft.com/office/word/2016/wordml/cid" xmlns:w16="http://schemas.microsoft.com/office/word/2018/wordml" xmlns:w16sdtdh="http://schemas.microsoft.com/office/word/2020/wordml/sdtdatahash" xmlns:w16se="http://schemas.microsoft.com/office/word/2015/wordml/symex" xmlns:wpg="http://schemas.microsoft.com/office/word/2010/wordprocessingGroup" xmlns:wpi="http://schemas.microsoft.com/office/word/2010/wordprocessingInk" xmlns:wne="http://schemas.microsoft.com/office/word/2006/wordml" xmlns:wps="http://schemas.microsoft.com/office/word/2010/wordprocessingShape" mc:Ignorable="w14 w15 w16se w16cid w16 w16cex w16sdtdh wp14">
+<w:numbering xmlns:wpc="http://schemas.microsoft.com/office/word/2010/wordprocessingCanvas" xmlns:cx="http://schemas.microsoft.com/office/drawing/2014/chartex" xmlns:cx1="http://schemas.microsoft.com/office/drawing/2015/9/8/chartex" xmlns:cx2="http://schemas.microsoft.com/office/drawing/2015/10/21/chartex" xmlns:cx3="http://schemas.microsoft.com/office/drawing/2016/5/9/chartex" xmlns:cx4="http://schemas.microsoft.com/office/drawing/2016/5/10/chartex" xmlns:cx5="http://schemas.microsoft.com/office/drawing/2016/5/11/chartex" xmlns:cx6="http://schemas.microsoft.com/office/drawing/2016/5/12/chartex" xmlns:cx7="http://schemas.microsoft.com/office/drawing/2016/5/13/chartex" xmlns:cx8="http://schemas.microsoft.com/office/drawing/2016/5/14/chartex" xmlns:mc="http://schemas.openxmlformats.org/markup-compatibility/2006" xmlns:aink="http://schemas.microsoft.com/office/drawing/2016/ink" xmlns:am3d="http://schemas.microsoft.com/office/drawing/2017/model3d" xmlns:o="urn:schemas-microsoft-com:office:office" xmlns:oel="http://schemas.microsoft.com/office/2019/extlst" xmlns:r="http://schemas.openxmlformats.org/officeDocument/2006/relationships" xmlns:m="http://schemas.openxmlformats.org/officeDocument/2006/math" xmlns:v="urn:schemas-microsoft-com:vml" xmlns:wp14="http://schemas.microsoft.com/office/word/2010/wordprocessingDrawing" xmlns:wp="http://schemas.openxmlformats.org/drawingml/2006/wordprocessingDrawing" xmlns:w10="urn:schemas-microsoft-com:office:word" xmlns:w="http://schemas.openxmlformats.org/wordprocessingml/2006/main" xmlns:w14="http://schemas.microsoft.com/office/word/2010/wordml" xmlns:w15="http://schemas.microsoft.com/office/word/2012/wordml" xmlns:w16cex="http://schemas.microsoft.com/office/word/2018/wordml/cex" xmlns:w16cid="http://schemas.microsoft.com/office/word/2016/wordml/cid" xmlns:w16="http://schemas.microsoft.com/office/word/2018/wordml" xmlns:w16du="http://schemas.microsoft.com/office/word/2023/wordml/word16du" xmlns:w16sdtdh="http://schemas.microsoft.com/office/word/2020/wordml/sdtdatahash" xmlns:w16se="http://schemas.microsoft.com/office/word/2015/wordml/symex" xmlns:wpg="http://schemas.microsoft.com/office/word/2010/wordprocessingGroup" xmlns:wpi="http://schemas.microsoft.com/office/word/2010/wordprocessingInk" xmlns:wne="http://schemas.microsoft.com/office/word/2006/wordml" xmlns:wps="http://schemas.microsoft.com/office/word/2010/wordprocessingShape" mc:Ignorable="w14 w15 w16se w16cid w16 w16cex w16sdtdh w16du wp14">
   <w:abstractNum w:abstractNumId="0" w15:restartNumberingAfterBreak="0">
     <w:nsid w:val="059734EE"/>
     <w:multiLevelType w:val="hybridMultilevel"/>
@@ -15105,7 +15088,7 @@
 </file>
 
 <file path=word/styles.xml><?xml version="1.0" encoding="utf-8"?>
-<w:styles xmlns:mc="http://schemas.openxmlformats.org/markup-compatibility/2006" xmlns:r="http://schemas.openxmlformats.org/officeDocument/2006/relationships" xmlns:w="http://schemas.openxmlformats.org/wordprocessingml/2006/main" xmlns:w14="http://schemas.microsoft.com/office/word/2010/wordml" xmlns:w15="http://schemas.microsoft.com/office/word/2012/wordml" xmlns:w16cex="http://schemas.microsoft.com/office/word/2018/wordml/cex" xmlns:w16cid="http://schemas.microsoft.com/office/word/2016/wordml/cid" xmlns:w16="http://schemas.microsoft.com/office/word/2018/wordml" xmlns:w16sdtdh="http://schemas.microsoft.com/office/word/2020/wordml/sdtdatahash" xmlns:w16se="http://schemas.microsoft.com/office/word/2015/wordml/symex" mc:Ignorable="w14 w15 w16se w16cid w16 w16cex w16sdtdh">
+<w:styles xmlns:mc="http://schemas.openxmlformats.org/markup-compatibility/2006" xmlns:r="http://schemas.openxmlformats.org/officeDocument/2006/relationships" xmlns:w="http://schemas.openxmlformats.org/wordprocessingml/2006/main" xmlns:w14="http://schemas.microsoft.com/office/word/2010/wordml" xmlns:w15="http://schemas.microsoft.com/office/word/2012/wordml" xmlns:w16cex="http://schemas.microsoft.com/office/word/2018/wordml/cex" xmlns:w16cid="http://schemas.microsoft.com/office/word/2016/wordml/cid" xmlns:w16="http://schemas.microsoft.com/office/word/2018/wordml" xmlns:w16du="http://schemas.microsoft.com/office/word/2023/wordml/word16du" xmlns:w16sdtdh="http://schemas.microsoft.com/office/word/2020/wordml/sdtdatahash" xmlns:w16se="http://schemas.microsoft.com/office/word/2015/wordml/symex" mc:Ignorable="w14 w15 w16se w16cid w16 w16cex w16sdtdh w16du">
   <w:docDefaults>
     <w:rPrDefault>
       <w:rPr>

</xml_diff>